<commit_message>
WT handout 8 and 10
</commit_message>
<xml_diff>
--- a/WTL/Handouts/WT 08 Struts.docx
+++ b/WTL/Handouts/WT 08 Struts.docx
@@ -275,16 +275,7 @@
                 <w:sz w:val="26"/>
                 <w:szCs w:val="26"/>
               </w:rPr>
-              <w:t>EXAMINED BY:                                                    EXPERIMENT NO: 0</w:t>
-            </w:r>
-            <w:r>
-              <w:rPr>
-                <w:b/>
-                <w:bCs/>
-                <w:sz w:val="26"/>
-                <w:szCs w:val="26"/>
-              </w:rPr>
-              <w:t>8</w:t>
+              <w:t>EXAMINED BY:                                                    EXPERIMENT NO: 08</w:t>
             </w:r>
           </w:p>
         </w:tc>
@@ -867,7 +858,21 @@
     </w:p>
     <w:p>
       <w:pPr>
-        <w:ind w:left="1542" w:right="-232" w:firstLine="18"/>
+        <w:rPr>
+          <w:sz w:val="26"/>
+          <w:szCs w:val="26"/>
+        </w:rPr>
+      </w:pPr>
+      <w:r>
+        <w:rPr>
+          <w:sz w:val="26"/>
+          <w:szCs w:val="26"/>
+        </w:rPr>
+        <w:br w:type="page"/>
+      </w:r>
+    </w:p>
+    <w:p>
+      <w:pPr>
         <w:rPr>
           <w:sz w:val="26"/>
           <w:szCs w:val="26"/>
@@ -2343,21 +2348,10 @@
 </file>
 
 <file path=customXml/item1.xml><?xml version="1.0" encoding="utf-8"?>
-<?mso-contentType ?>
-<FormTemplates xmlns="http://schemas.microsoft.com/sharepoint/v3/contenttype/forms">
-  <Display>DocumentLibraryForm</Display>
-  <Edit>DocumentLibraryForm</Edit>
-  <New>DocumentLibraryForm</New>
-</FormTemplates>
+<b:Sources xmlns:b="http://schemas.openxmlformats.org/officeDocument/2006/bibliography" xmlns="http://schemas.openxmlformats.org/officeDocument/2006/bibliography" SelectedStyle="\APASixthEditionOfficeOnline.xsl" StyleName="APA" Version="6"/>
 </file>
 
 <file path=customXml/item2.xml><?xml version="1.0" encoding="utf-8"?>
-<p:properties xmlns:p="http://schemas.microsoft.com/office/2006/metadata/properties" xmlns:xsi="http://www.w3.org/2001/XMLSchema-instance" xmlns:pc="http://schemas.microsoft.com/office/infopath/2007/PartnerControls">
-  <documentManagement/>
-</p:properties>
-</file>
-
-<file path=customXml/item3.xml><?xml version="1.0" encoding="utf-8"?>
 <ct:contentTypeSchema xmlns:ct="http://schemas.microsoft.com/office/2006/metadata/contentType" xmlns:ma="http://schemas.microsoft.com/office/2006/metadata/properties/metaAttributes" ct:_="" ma:_="" ma:contentTypeName="Document" ma:contentTypeID="0x010100D6B09456CC044B46AE201650919752B9" ma:contentTypeVersion="13" ma:contentTypeDescription="Create a new document." ma:contentTypeScope="" ma:versionID="67e9f7febcb2f49160f5368b1e219eb9">
   <xsd:schema xmlns:xsd="http://www.w3.org/2001/XMLSchema" xmlns:xs="http://www.w3.org/2001/XMLSchema" xmlns:p="http://schemas.microsoft.com/office/2006/metadata/properties" xmlns:ns2="81ba16f0-ce6d-4d33-a88f-ad3afa07c3fb" xmlns:ns3="d2360357-34c0-4ad7-8477-f45192c7537f" targetNamespace="http://schemas.microsoft.com/office/2006/metadata/properties" ma:root="true" ma:fieldsID="29c51e58f8319e646c2c23b2db663a52" ns2:_="" ns3:_="">
     <xsd:import namespace="81ba16f0-ce6d-4d33-a88f-ad3afa07c3fb"/>
@@ -2580,28 +2574,30 @@
 </ct:contentTypeSchema>
 </file>
 
+<file path=customXml/item3.xml><?xml version="1.0" encoding="utf-8"?>
+<p:properties xmlns:p="http://schemas.microsoft.com/office/2006/metadata/properties" xmlns:xsi="http://www.w3.org/2001/XMLSchema-instance" xmlns:pc="http://schemas.microsoft.com/office/infopath/2007/PartnerControls">
+  <documentManagement/>
+</p:properties>
+</file>
+
 <file path=customXml/item4.xml><?xml version="1.0" encoding="utf-8"?>
-<b:Sources xmlns:b="http://schemas.openxmlformats.org/officeDocument/2006/bibliography" xmlns="http://schemas.openxmlformats.org/officeDocument/2006/bibliography" SelectedStyle="\APASixthEditionOfficeOnline.xsl" StyleName="APA" Version="6"/>
+<?mso-contentType ?>
+<FormTemplates xmlns="http://schemas.microsoft.com/sharepoint/v3/contenttype/forms">
+  <Display>DocumentLibraryForm</Display>
+  <Edit>DocumentLibraryForm</Edit>
+  <New>DocumentLibraryForm</New>
+</FormTemplates>
 </file>
 
 <file path=customXml/itemProps1.xml><?xml version="1.0" encoding="utf-8"?>
-<ds:datastoreItem xmlns:ds="http://schemas.openxmlformats.org/officeDocument/2006/customXml" ds:itemID="{B2FDD783-A580-4CCD-95C7-527782B69CB7}">
+<ds:datastoreItem xmlns:ds="http://schemas.openxmlformats.org/officeDocument/2006/customXml" ds:itemID="{A57A1915-A392-4E2B-9E24-3B2233A7F189}">
   <ds:schemaRefs>
-    <ds:schemaRef ds:uri="http://schemas.microsoft.com/sharepoint/v3/contenttype/forms"/>
+    <ds:schemaRef ds:uri="http://schemas.openxmlformats.org/officeDocument/2006/bibliography"/>
   </ds:schemaRefs>
 </ds:datastoreItem>
 </file>
 
 <file path=customXml/itemProps2.xml><?xml version="1.0" encoding="utf-8"?>
-<ds:datastoreItem xmlns:ds="http://schemas.openxmlformats.org/officeDocument/2006/customXml" ds:itemID="{F95D4D74-C0D5-40F4-B731-2AE9E0F026CB}">
-  <ds:schemaRefs>
-    <ds:schemaRef ds:uri="http://schemas.microsoft.com/office/2006/metadata/properties"/>
-    <ds:schemaRef ds:uri="http://schemas.microsoft.com/office/infopath/2007/PartnerControls"/>
-  </ds:schemaRefs>
-</ds:datastoreItem>
-</file>
-
-<file path=customXml/itemProps3.xml><?xml version="1.0" encoding="utf-8"?>
 <ds:datastoreItem xmlns:ds="http://schemas.openxmlformats.org/officeDocument/2006/customXml" ds:itemID="{340D052B-BE3F-4A8D-A7DA-586C38F6F9BA}">
   <ds:schemaRefs>
     <ds:schemaRef ds:uri="http://schemas.microsoft.com/office/2006/metadata/contentType"/>
@@ -2620,10 +2616,19 @@
 </ds:datastoreItem>
 </file>
 
+<file path=customXml/itemProps3.xml><?xml version="1.0" encoding="utf-8"?>
+<ds:datastoreItem xmlns:ds="http://schemas.openxmlformats.org/officeDocument/2006/customXml" ds:itemID="{F95D4D74-C0D5-40F4-B731-2AE9E0F026CB}">
+  <ds:schemaRefs>
+    <ds:schemaRef ds:uri="http://schemas.microsoft.com/office/2006/metadata/properties"/>
+    <ds:schemaRef ds:uri="http://schemas.microsoft.com/office/infopath/2007/PartnerControls"/>
+  </ds:schemaRefs>
+</ds:datastoreItem>
+</file>
+
 <file path=customXml/itemProps4.xml><?xml version="1.0" encoding="utf-8"?>
-<ds:datastoreItem xmlns:ds="http://schemas.openxmlformats.org/officeDocument/2006/customXml" ds:itemID="{A57A1915-A392-4E2B-9E24-3B2233A7F189}">
+<ds:datastoreItem xmlns:ds="http://schemas.openxmlformats.org/officeDocument/2006/customXml" ds:itemID="{B2FDD783-A580-4CCD-95C7-527782B69CB7}">
   <ds:schemaRefs>
-    <ds:schemaRef ds:uri="http://schemas.openxmlformats.org/officeDocument/2006/bibliography"/>
+    <ds:schemaRef ds:uri="http://schemas.microsoft.com/sharepoint/v3/contenttype/forms"/>
   </ds:schemaRefs>
 </ds:datastoreItem>
 </file>
</xml_diff>